<commit_message>
WS17 Initio.  Part 4 Answers Initio Simulator.
</commit_message>
<xml_diff>
--- a/resources/initio_sim/WS30-InitioSimulator-BDILogic.docx
+++ b/resources/initio_sim/WS30-InitioSimulator-BDILogic.docx
@@ -322,8 +322,6 @@
         </w:rPr>
         <w:t xml:space="preserve">.  You can’t use the regular Python expressions for this in the conditions for BDI rules because the conditions are functions not expressions but the </w:t>
       </w:r>
-      <w:proofErr w:type="spellStart"/>
-      <w:proofErr w:type="gramStart"/>
       <w:r>
         <w:rPr>
           <w:rFonts w:ascii="Courier" w:eastAsia="Calibri" w:hAnsi="Courier" w:cs="Calibri"/>
@@ -343,16 +341,7 @@
           <w:rFonts w:ascii="Courier" w:eastAsia="Calibri" w:hAnsi="Courier" w:cs="Calibri"/>
           <w:bCs/>
         </w:rPr>
-        <w:t>agent</w:t>
-      </w:r>
-      <w:proofErr w:type="spellEnd"/>
-      <w:proofErr w:type="gramEnd"/>
-      <w:r>
-        <w:rPr>
-          <w:rFonts w:ascii="Courier" w:eastAsia="Calibri" w:hAnsi="Courier" w:cs="Calibri"/>
-          <w:bCs/>
-        </w:rPr>
-        <w:t xml:space="preserve"> </w:t>
+        <w:t xml:space="preserve">agent </w:t>
       </w:r>
       <w:r>
         <w:rPr>
@@ -461,47 +450,12 @@
                 <w:bCs/>
               </w:rPr>
             </w:pPr>
-            <w:proofErr w:type="spellStart"/>
             <w:r>
               <w:rPr>
                 <w:rFonts w:ascii="Courier" w:eastAsia="Calibri" w:hAnsi="Courier" w:cstheme="majorHAnsi"/>
                 <w:bCs/>
               </w:rPr>
-              <w:t>agent.NOT</w:t>
-            </w:r>
-            <w:proofErr w:type="spellEnd"/>
-            <w:r>
-              <w:rPr>
-                <w:rFonts w:ascii="Courier" w:eastAsia="Calibri" w:hAnsi="Courier" w:cstheme="majorHAnsi"/>
-                <w:bCs/>
-              </w:rPr>
-              <w:t>(</w:t>
-            </w:r>
-            <w:proofErr w:type="spellStart"/>
-            <w:proofErr w:type="gramStart"/>
-            <w:r>
-              <w:rPr>
-                <w:rFonts w:ascii="Courier" w:eastAsia="Calibri" w:hAnsi="Courier" w:cstheme="majorHAnsi"/>
-                <w:bCs/>
-              </w:rPr>
-              <w:t>agent.B</w:t>
-            </w:r>
-            <w:proofErr w:type="spellEnd"/>
-            <w:proofErr w:type="gramEnd"/>
-            <w:r>
-              <w:rPr>
-                <w:rFonts w:ascii="Courier" w:eastAsia="Calibri" w:hAnsi="Courier" w:cstheme="majorHAnsi"/>
-                <w:bCs/>
-              </w:rPr>
-              <w:t>(‘</w:t>
-            </w:r>
-            <w:proofErr w:type="spellStart"/>
-            <w:r>
-              <w:rPr>
-                <w:rFonts w:ascii="Courier" w:eastAsia="Calibri" w:hAnsi="Courier" w:cstheme="majorHAnsi"/>
-                <w:bCs/>
-              </w:rPr>
-              <w:t>obstacle_</w:t>
+              <w:t>agent.NOT(agent.B(‘obstacle_</w:t>
             </w:r>
             <w:r>
               <w:rPr>
@@ -510,7 +464,6 @@
               </w:rPr>
               <w:t>left</w:t>
             </w:r>
-            <w:proofErr w:type="spellEnd"/>
             <w:r>
               <w:rPr>
                 <w:rFonts w:ascii="Courier" w:eastAsia="Calibri" w:hAnsi="Courier" w:cstheme="majorHAnsi"/>
@@ -555,87 +508,12 @@
                 <w:bCs/>
               </w:rPr>
             </w:pPr>
-            <w:proofErr w:type="spellStart"/>
             <w:r>
               <w:rPr>
                 <w:rFonts w:ascii="Courier" w:eastAsia="Calibri" w:hAnsi="Courier" w:cstheme="majorHAnsi"/>
                 <w:bCs/>
               </w:rPr>
-              <w:t>agent.AND</w:t>
-            </w:r>
-            <w:proofErr w:type="spellEnd"/>
-            <w:r>
-              <w:rPr>
-                <w:rFonts w:ascii="Courier" w:eastAsia="Calibri" w:hAnsi="Courier" w:cstheme="majorHAnsi"/>
-                <w:bCs/>
-              </w:rPr>
-              <w:t>(</w:t>
-            </w:r>
-            <w:proofErr w:type="spellStart"/>
-            <w:proofErr w:type="gramStart"/>
-            <w:r>
-              <w:rPr>
-                <w:rFonts w:ascii="Courier" w:eastAsia="Calibri" w:hAnsi="Courier" w:cstheme="majorHAnsi"/>
-                <w:bCs/>
-              </w:rPr>
-              <w:t>agent.B</w:t>
-            </w:r>
-            <w:proofErr w:type="spellEnd"/>
-            <w:proofErr w:type="gramEnd"/>
-            <w:r>
-              <w:rPr>
-                <w:rFonts w:ascii="Courier" w:eastAsia="Calibri" w:hAnsi="Courier" w:cstheme="majorHAnsi"/>
-                <w:bCs/>
-              </w:rPr>
-              <w:t>(‘</w:t>
-            </w:r>
-            <w:proofErr w:type="spellStart"/>
-            <w:r>
-              <w:rPr>
-                <w:rFonts w:ascii="Courier" w:eastAsia="Calibri" w:hAnsi="Courier" w:cstheme="majorHAnsi"/>
-                <w:bCs/>
-              </w:rPr>
-              <w:t>obstacle_right</w:t>
-            </w:r>
-            <w:proofErr w:type="spellEnd"/>
-            <w:r>
-              <w:rPr>
-                <w:rFonts w:ascii="Courier" w:eastAsia="Calibri" w:hAnsi="Courier" w:cstheme="majorHAnsi"/>
-                <w:bCs/>
-              </w:rPr>
-              <w:t xml:space="preserve">’), </w:t>
-            </w:r>
-            <w:proofErr w:type="spellStart"/>
-            <w:r>
-              <w:rPr>
-                <w:rFonts w:ascii="Courier" w:eastAsia="Calibri" w:hAnsi="Courier" w:cstheme="majorHAnsi"/>
-                <w:bCs/>
-              </w:rPr>
-              <w:t>agent.B</w:t>
-            </w:r>
-            <w:proofErr w:type="spellEnd"/>
-            <w:r>
-              <w:rPr>
-                <w:rFonts w:ascii="Courier" w:eastAsia="Calibri" w:hAnsi="Courier" w:cstheme="majorHAnsi"/>
-                <w:bCs/>
-              </w:rPr>
-              <w:t>(‘</w:t>
-            </w:r>
-            <w:proofErr w:type="spellStart"/>
-            <w:r>
-              <w:rPr>
-                <w:rFonts w:ascii="Courier" w:eastAsia="Calibri" w:hAnsi="Courier" w:cstheme="majorHAnsi"/>
-                <w:bCs/>
-              </w:rPr>
-              <w:t>obstacle_left</w:t>
-            </w:r>
-            <w:proofErr w:type="spellEnd"/>
-            <w:r>
-              <w:rPr>
-                <w:rFonts w:ascii="Courier" w:eastAsia="Calibri" w:hAnsi="Courier" w:cstheme="majorHAnsi"/>
-                <w:bCs/>
-              </w:rPr>
-              <w:t>’))</w:t>
+              <w:t>agent.AND(agent.B(‘obstacle_right’), agent.B(‘obstacle_left’))</w:t>
             </w:r>
           </w:p>
         </w:tc>
@@ -674,87 +552,12 @@
                 <w:bCs/>
               </w:rPr>
             </w:pPr>
-            <w:proofErr w:type="spellStart"/>
-            <w:proofErr w:type="gramStart"/>
             <w:r>
               <w:rPr>
                 <w:rFonts w:ascii="Courier" w:eastAsia="Calibri" w:hAnsi="Courier" w:cstheme="majorHAnsi"/>
                 <w:bCs/>
               </w:rPr>
-              <w:t>agent.OR</w:t>
-            </w:r>
-            <w:proofErr w:type="spellEnd"/>
-            <w:proofErr w:type="gramEnd"/>
-            <w:r>
-              <w:rPr>
-                <w:rFonts w:ascii="Courier" w:eastAsia="Calibri" w:hAnsi="Courier" w:cstheme="majorHAnsi"/>
-                <w:bCs/>
-              </w:rPr>
-              <w:t>(</w:t>
-            </w:r>
-            <w:proofErr w:type="spellStart"/>
-            <w:r>
-              <w:rPr>
-                <w:rFonts w:ascii="Courier" w:eastAsia="Calibri" w:hAnsi="Courier" w:cstheme="majorHAnsi"/>
-                <w:bCs/>
-              </w:rPr>
-              <w:t>agent.B</w:t>
-            </w:r>
-            <w:proofErr w:type="spellEnd"/>
-            <w:r>
-              <w:rPr>
-                <w:rFonts w:ascii="Courier" w:eastAsia="Calibri" w:hAnsi="Courier" w:cstheme="majorHAnsi"/>
-                <w:bCs/>
-              </w:rPr>
-              <w:t>(‘</w:t>
-            </w:r>
-            <w:proofErr w:type="spellStart"/>
-            <w:r>
-              <w:rPr>
-                <w:rFonts w:ascii="Courier" w:eastAsia="Calibri" w:hAnsi="Courier" w:cstheme="majorHAnsi"/>
-                <w:bCs/>
-              </w:rPr>
-              <w:t>obstacle_right</w:t>
-            </w:r>
-            <w:proofErr w:type="spellEnd"/>
-            <w:r>
-              <w:rPr>
-                <w:rFonts w:ascii="Courier" w:eastAsia="Calibri" w:hAnsi="Courier" w:cstheme="majorHAnsi"/>
-                <w:bCs/>
-              </w:rPr>
-              <w:t xml:space="preserve">’), </w:t>
-            </w:r>
-            <w:proofErr w:type="spellStart"/>
-            <w:r>
-              <w:rPr>
-                <w:rFonts w:ascii="Courier" w:eastAsia="Calibri" w:hAnsi="Courier" w:cstheme="majorHAnsi"/>
-                <w:bCs/>
-              </w:rPr>
-              <w:t>agent.B</w:t>
-            </w:r>
-            <w:proofErr w:type="spellEnd"/>
-            <w:r>
-              <w:rPr>
-                <w:rFonts w:ascii="Courier" w:eastAsia="Calibri" w:hAnsi="Courier" w:cstheme="majorHAnsi"/>
-                <w:bCs/>
-              </w:rPr>
-              <w:t>(‘</w:t>
-            </w:r>
-            <w:proofErr w:type="spellStart"/>
-            <w:r>
-              <w:rPr>
-                <w:rFonts w:ascii="Courier" w:eastAsia="Calibri" w:hAnsi="Courier" w:cstheme="majorHAnsi"/>
-                <w:bCs/>
-              </w:rPr>
-              <w:t>obstacle_left</w:t>
-            </w:r>
-            <w:proofErr w:type="spellEnd"/>
-            <w:r>
-              <w:rPr>
-                <w:rFonts w:ascii="Courier" w:eastAsia="Calibri" w:hAnsi="Courier" w:cstheme="majorHAnsi"/>
-                <w:bCs/>
-              </w:rPr>
-              <w:t>’))</w:t>
+              <w:t>agent.OR(agent.B(‘obstacle_right’), agent.B(‘obstacle_left’))</w:t>
             </w:r>
           </w:p>
         </w:tc>
@@ -807,7 +610,6 @@
           <w:szCs w:val="16"/>
         </w:rPr>
       </w:pPr>
-      <w:proofErr w:type="spellStart"/>
       <w:r>
         <w:rPr>
           <w:rFonts w:ascii="Courier" w:eastAsia="Calibri" w:hAnsi="Courier" w:cstheme="majorHAnsi"/>
@@ -822,135 +624,42 @@
           <w:sz w:val="16"/>
           <w:szCs w:val="16"/>
         </w:rPr>
-        <w:t>ond</w:t>
-      </w:r>
-      <w:proofErr w:type="spellEnd"/>
-      <w:r>
-        <w:rPr>
-          <w:rFonts w:ascii="Courier" w:eastAsia="Calibri" w:hAnsi="Courier" w:cstheme="majorHAnsi"/>
-          <w:sz w:val="16"/>
-          <w:szCs w:val="16"/>
-        </w:rPr>
-        <w:t xml:space="preserve"> = </w:t>
-      </w:r>
-      <w:proofErr w:type="spellStart"/>
-      <w:r>
-        <w:rPr>
-          <w:rFonts w:ascii="Courier" w:eastAsia="Calibri" w:hAnsi="Courier" w:cstheme="majorHAnsi"/>
-          <w:sz w:val="16"/>
-          <w:szCs w:val="16"/>
-        </w:rPr>
-        <w:t>agent.AND</w:t>
-      </w:r>
-      <w:proofErr w:type="spellEnd"/>
-      <w:r>
-        <w:rPr>
-          <w:rFonts w:ascii="Courier" w:eastAsia="Calibri" w:hAnsi="Courier" w:cstheme="majorHAnsi"/>
-          <w:sz w:val="16"/>
-          <w:szCs w:val="16"/>
-        </w:rPr>
-        <w:t>(</w:t>
-      </w:r>
-      <w:proofErr w:type="spellStart"/>
-      <w:proofErr w:type="gramStart"/>
-      <w:r>
-        <w:rPr>
-          <w:rFonts w:ascii="Courier" w:eastAsia="Calibri" w:hAnsi="Courier" w:cstheme="majorHAnsi"/>
-          <w:sz w:val="16"/>
-          <w:szCs w:val="16"/>
-        </w:rPr>
-        <w:t>agent.B</w:t>
-      </w:r>
-      <w:proofErr w:type="spellEnd"/>
-      <w:proofErr w:type="gramEnd"/>
-      <w:r>
-        <w:rPr>
-          <w:rFonts w:ascii="Courier" w:eastAsia="Calibri" w:hAnsi="Courier" w:cstheme="majorHAnsi"/>
-          <w:sz w:val="16"/>
-          <w:szCs w:val="16"/>
-        </w:rPr>
-        <w:t>(</w:t>
-      </w:r>
-      <w:r>
-        <w:rPr>
-          <w:rFonts w:ascii="Courier" w:eastAsia="Calibri" w:hAnsi="Courier" w:cstheme="majorHAnsi"/>
-          <w:sz w:val="16"/>
-          <w:szCs w:val="16"/>
-        </w:rPr>
-        <w:t>‘</w:t>
-      </w:r>
-      <w:proofErr w:type="spellStart"/>
-      <w:r>
-        <w:rPr>
-          <w:rFonts w:ascii="Courier" w:eastAsia="Calibri" w:hAnsi="Courier" w:cstheme="majorHAnsi"/>
-          <w:sz w:val="16"/>
-          <w:szCs w:val="16"/>
-        </w:rPr>
-        <w:t>obstacle_left</w:t>
-      </w:r>
-      <w:proofErr w:type="spellEnd"/>
-      <w:r>
-        <w:rPr>
-          <w:rFonts w:ascii="Courier" w:eastAsia="Calibri" w:hAnsi="Courier" w:cstheme="majorHAnsi"/>
-          <w:sz w:val="16"/>
-          <w:szCs w:val="16"/>
-        </w:rPr>
-        <w:t>’</w:t>
-      </w:r>
-      <w:r>
-        <w:rPr>
-          <w:rFonts w:ascii="Courier" w:eastAsia="Calibri" w:hAnsi="Courier" w:cstheme="majorHAnsi"/>
-          <w:sz w:val="16"/>
-          <w:szCs w:val="16"/>
-        </w:rPr>
-        <w:t xml:space="preserve">), </w:t>
-      </w:r>
-      <w:proofErr w:type="spellStart"/>
-      <w:r>
-        <w:rPr>
-          <w:rFonts w:ascii="Courier" w:eastAsia="Calibri" w:hAnsi="Courier" w:cstheme="majorHAnsi"/>
-          <w:sz w:val="16"/>
-          <w:szCs w:val="16"/>
-        </w:rPr>
-        <w:t>agent.NOT</w:t>
-      </w:r>
-      <w:proofErr w:type="spellEnd"/>
-      <w:r>
-        <w:rPr>
-          <w:rFonts w:ascii="Courier" w:eastAsia="Calibri" w:hAnsi="Courier" w:cstheme="majorHAnsi"/>
-          <w:sz w:val="16"/>
-          <w:szCs w:val="16"/>
-        </w:rPr>
-        <w:t>(</w:t>
-      </w:r>
-      <w:proofErr w:type="spellStart"/>
-      <w:r>
-        <w:rPr>
-          <w:rFonts w:ascii="Courier" w:eastAsia="Calibri" w:hAnsi="Courier" w:cstheme="majorHAnsi"/>
-          <w:sz w:val="16"/>
-          <w:szCs w:val="16"/>
-        </w:rPr>
-        <w:t>agent.B</w:t>
-      </w:r>
-      <w:proofErr w:type="spellEnd"/>
-      <w:r>
-        <w:rPr>
-          <w:rFonts w:ascii="Courier" w:eastAsia="Calibri" w:hAnsi="Courier" w:cstheme="majorHAnsi"/>
-          <w:sz w:val="16"/>
-          <w:szCs w:val="16"/>
-        </w:rPr>
-        <w:t>('</w:t>
-      </w:r>
-      <w:proofErr w:type="spellStart"/>
-      <w:r>
-        <w:rPr>
-          <w:rFonts w:ascii="Courier" w:eastAsia="Calibri" w:hAnsi="Courier" w:cstheme="majorHAnsi"/>
-          <w:sz w:val="16"/>
-          <w:szCs w:val="16"/>
-        </w:rPr>
-        <w:t>obstacle_centre</w:t>
-      </w:r>
-      <w:proofErr w:type="spellEnd"/>
+        <w:t>ond = agent.AND(agent.B(</w:t>
+      </w:r>
+      <w:r>
+        <w:rPr>
+          <w:rFonts w:ascii="Courier" w:eastAsia="Calibri" w:hAnsi="Courier" w:cstheme="majorHAnsi"/>
+          <w:sz w:val="16"/>
+          <w:szCs w:val="16"/>
+        </w:rPr>
+        <w:t>‘obstacle_left’</w:t>
+      </w:r>
+      <w:r>
+        <w:rPr>
+          <w:rFonts w:ascii="Courier" w:eastAsia="Calibri" w:hAnsi="Courier" w:cstheme="majorHAnsi"/>
+          <w:sz w:val="16"/>
+          <w:szCs w:val="16"/>
+        </w:rPr>
+        <w:t>), agent.NOT(agent.B('</w:t>
+      </w:r>
+      <w:r>
+        <w:rPr>
+          <w:rFonts w:ascii="Courier" w:eastAsia="Calibri" w:hAnsi="Courier" w:cstheme="majorHAnsi"/>
+          <w:sz w:val="16"/>
+          <w:szCs w:val="16"/>
+        </w:rPr>
+        <w:t>obstacle_</w:t>
+      </w:r>
+      <w:r>
+        <w:rPr>
+          <w:rFonts w:ascii="Courier" w:eastAsia="Calibri" w:hAnsi="Courier" w:cstheme="majorHAnsi"/>
+          <w:sz w:val="16"/>
+          <w:szCs w:val="16"/>
+        </w:rPr>
+        <w:t>right</w:t>
+      </w:r>
+      <w:bookmarkStart w:id="0" w:name="_GoBack"/>
+      <w:bookmarkEnd w:id="0"/>
       <w:r>
         <w:rPr>
           <w:rFonts w:ascii="Courier" w:eastAsia="Calibri" w:hAnsi="Courier" w:cstheme="majorHAnsi"/>
@@ -995,7 +704,6 @@
         </w:rPr>
         <w:t xml:space="preserve">When does the function </w:t>
       </w:r>
-      <w:proofErr w:type="spellStart"/>
       <w:r>
         <w:rPr>
           <w:rFonts w:asciiTheme="majorHAnsi" w:eastAsia="Calibri" w:hAnsiTheme="majorHAnsi" w:cstheme="majorHAnsi"/>
@@ -1004,7 +712,6 @@
         </w:rPr>
         <w:t>cond</w:t>
       </w:r>
-      <w:proofErr w:type="spellEnd"/>
       <w:r>
         <w:rPr>
           <w:rFonts w:asciiTheme="majorHAnsi" w:eastAsia="Calibri" w:hAnsiTheme="majorHAnsi" w:cstheme="majorHAnsi"/>
@@ -1090,7 +797,6 @@
           <w:szCs w:val="16"/>
         </w:rPr>
       </w:pPr>
-      <w:proofErr w:type="spellStart"/>
       <w:r>
         <w:rPr>
           <w:rFonts w:ascii="Courier" w:eastAsia="Calibri" w:hAnsi="Courier" w:cstheme="majorHAnsi"/>
@@ -1105,124 +811,23 @@
           <w:sz w:val="16"/>
           <w:szCs w:val="16"/>
         </w:rPr>
-        <w:t>ond</w:t>
-      </w:r>
-      <w:proofErr w:type="spellEnd"/>
-      <w:r>
-        <w:rPr>
-          <w:rFonts w:ascii="Courier" w:eastAsia="Calibri" w:hAnsi="Courier" w:cstheme="majorHAnsi"/>
-          <w:sz w:val="16"/>
-          <w:szCs w:val="16"/>
-        </w:rPr>
-        <w:t xml:space="preserve"> = </w:t>
-      </w:r>
-      <w:proofErr w:type="spellStart"/>
-      <w:r>
-        <w:rPr>
-          <w:rFonts w:ascii="Courier" w:eastAsia="Calibri" w:hAnsi="Courier" w:cstheme="majorHAnsi"/>
-          <w:sz w:val="16"/>
-          <w:szCs w:val="16"/>
-        </w:rPr>
-        <w:t>agent.AND</w:t>
-      </w:r>
-      <w:proofErr w:type="spellEnd"/>
-      <w:r>
-        <w:rPr>
-          <w:rFonts w:ascii="Courier" w:eastAsia="Calibri" w:hAnsi="Courier" w:cstheme="majorHAnsi"/>
-          <w:sz w:val="16"/>
-          <w:szCs w:val="16"/>
-        </w:rPr>
-        <w:t>(</w:t>
-      </w:r>
-      <w:proofErr w:type="spellStart"/>
-      <w:proofErr w:type="gramStart"/>
-      <w:r>
-        <w:rPr>
-          <w:rFonts w:ascii="Courier" w:eastAsia="Calibri" w:hAnsi="Courier" w:cstheme="majorHAnsi"/>
-          <w:sz w:val="16"/>
-          <w:szCs w:val="16"/>
-        </w:rPr>
-        <w:t>agent.B</w:t>
-      </w:r>
-      <w:proofErr w:type="spellEnd"/>
-      <w:proofErr w:type="gramEnd"/>
-      <w:r>
-        <w:rPr>
-          <w:rFonts w:ascii="Courier" w:eastAsia="Calibri" w:hAnsi="Courier" w:cstheme="majorHAnsi"/>
-          <w:sz w:val="16"/>
-          <w:szCs w:val="16"/>
-        </w:rPr>
-        <w:t>(</w:t>
-      </w:r>
-      <w:r>
-        <w:rPr>
-          <w:rFonts w:ascii="Courier" w:eastAsia="Calibri" w:hAnsi="Courier" w:cstheme="majorHAnsi"/>
-          <w:sz w:val="16"/>
-          <w:szCs w:val="16"/>
-        </w:rPr>
-        <w:t>‘</w:t>
-      </w:r>
-      <w:proofErr w:type="spellStart"/>
-      <w:r>
-        <w:rPr>
-          <w:rFonts w:ascii="Courier" w:eastAsia="Calibri" w:hAnsi="Courier" w:cstheme="majorHAnsi"/>
-          <w:sz w:val="16"/>
-          <w:szCs w:val="16"/>
-        </w:rPr>
-        <w:t>obstacle_left</w:t>
-      </w:r>
-      <w:proofErr w:type="spellEnd"/>
-      <w:r>
-        <w:rPr>
-          <w:rFonts w:ascii="Courier" w:eastAsia="Calibri" w:hAnsi="Courier" w:cstheme="majorHAnsi"/>
-          <w:sz w:val="16"/>
-          <w:szCs w:val="16"/>
-        </w:rPr>
-        <w:t>’</w:t>
-      </w:r>
-      <w:r>
-        <w:rPr>
-          <w:rFonts w:ascii="Courier" w:eastAsia="Calibri" w:hAnsi="Courier" w:cstheme="majorHAnsi"/>
-          <w:sz w:val="16"/>
-          <w:szCs w:val="16"/>
-        </w:rPr>
-        <w:t xml:space="preserve">), </w:t>
-      </w:r>
-      <w:proofErr w:type="spellStart"/>
-      <w:r>
-        <w:rPr>
-          <w:rFonts w:ascii="Courier" w:eastAsia="Calibri" w:hAnsi="Courier" w:cstheme="majorHAnsi"/>
-          <w:sz w:val="16"/>
-          <w:szCs w:val="16"/>
-        </w:rPr>
-        <w:t>agent.NOT</w:t>
-      </w:r>
-      <w:proofErr w:type="spellEnd"/>
-      <w:r>
-        <w:rPr>
-          <w:rFonts w:ascii="Courier" w:eastAsia="Calibri" w:hAnsi="Courier" w:cstheme="majorHAnsi"/>
-          <w:sz w:val="16"/>
-          <w:szCs w:val="16"/>
-        </w:rPr>
-        <w:t>(</w:t>
-      </w:r>
-      <w:proofErr w:type="spellStart"/>
-      <w:r>
-        <w:rPr>
-          <w:rFonts w:ascii="Courier" w:eastAsia="Calibri" w:hAnsi="Courier" w:cstheme="majorHAnsi"/>
-          <w:sz w:val="16"/>
-          <w:szCs w:val="16"/>
-        </w:rPr>
-        <w:t>agent.B</w:t>
-      </w:r>
-      <w:proofErr w:type="spellEnd"/>
-      <w:r>
-        <w:rPr>
-          <w:rFonts w:ascii="Courier" w:eastAsia="Calibri" w:hAnsi="Courier" w:cstheme="majorHAnsi"/>
-          <w:sz w:val="16"/>
-          <w:szCs w:val="16"/>
-        </w:rPr>
-        <w:t>('started'))</w:t>
+        <w:t>ond = agent.AND(agent.B(</w:t>
+      </w:r>
+      <w:r>
+        <w:rPr>
+          <w:rFonts w:ascii="Courier" w:eastAsia="Calibri" w:hAnsi="Courier" w:cstheme="majorHAnsi"/>
+          <w:sz w:val="16"/>
+          <w:szCs w:val="16"/>
+        </w:rPr>
+        <w:t>‘obstacle_left’</w:t>
+      </w:r>
+      <w:r>
+        <w:rPr>
+          <w:rFonts w:ascii="Courier" w:eastAsia="Calibri" w:hAnsi="Courier" w:cstheme="majorHAnsi"/>
+          <w:sz w:val="16"/>
+          <w:szCs w:val="16"/>
+        </w:rPr>
+        <w:t>), agent.NOT(agent.B('started'))</w:t>
       </w:r>
       <w:r>
         <w:rPr>
@@ -1260,7 +865,6 @@
         </w:rPr>
         <w:t xml:space="preserve">When does the function </w:t>
       </w:r>
-      <w:proofErr w:type="spellStart"/>
       <w:r>
         <w:rPr>
           <w:rFonts w:asciiTheme="majorHAnsi" w:eastAsia="Calibri" w:hAnsiTheme="majorHAnsi" w:cstheme="majorHAnsi"/>
@@ -1269,7 +873,6 @@
         </w:rPr>
         <w:t>cond</w:t>
       </w:r>
-      <w:proofErr w:type="spellEnd"/>
       <w:r>
         <w:rPr>
           <w:rFonts w:asciiTheme="majorHAnsi" w:eastAsia="Calibri" w:hAnsiTheme="majorHAnsi" w:cstheme="majorHAnsi"/>
@@ -1375,7 +978,6 @@
           <w:szCs w:val="16"/>
         </w:rPr>
       </w:pPr>
-      <w:proofErr w:type="spellStart"/>
       <w:r>
         <w:rPr>
           <w:rFonts w:ascii="Courier" w:eastAsia="Calibri" w:hAnsi="Courier" w:cstheme="majorHAnsi"/>
@@ -1391,106 +993,23 @@
           <w:sz w:val="16"/>
           <w:szCs w:val="16"/>
         </w:rPr>
-        <w:t>ond</w:t>
-      </w:r>
-      <w:proofErr w:type="spellEnd"/>
-      <w:r>
-        <w:rPr>
-          <w:rFonts w:ascii="Courier" w:eastAsia="Calibri" w:hAnsi="Courier" w:cstheme="majorHAnsi"/>
-          <w:sz w:val="16"/>
-          <w:szCs w:val="16"/>
-        </w:rPr>
-        <w:t xml:space="preserve"> = </w:t>
-      </w:r>
-      <w:proofErr w:type="spellStart"/>
-      <w:r>
-        <w:rPr>
-          <w:rFonts w:ascii="Courier" w:eastAsia="Calibri" w:hAnsi="Courier" w:cstheme="majorHAnsi"/>
-          <w:sz w:val="16"/>
-          <w:szCs w:val="16"/>
-        </w:rPr>
-        <w:t>agent.AND</w:t>
-      </w:r>
-      <w:proofErr w:type="spellEnd"/>
-      <w:r>
-        <w:rPr>
-          <w:rFonts w:ascii="Courier" w:eastAsia="Calibri" w:hAnsi="Courier" w:cstheme="majorHAnsi"/>
-          <w:sz w:val="16"/>
-          <w:szCs w:val="16"/>
-        </w:rPr>
-        <w:t>(</w:t>
-      </w:r>
-      <w:proofErr w:type="spellStart"/>
-      <w:proofErr w:type="gramStart"/>
-      <w:r>
-        <w:rPr>
-          <w:rFonts w:ascii="Courier" w:eastAsia="Calibri" w:hAnsi="Courier" w:cstheme="majorHAnsi"/>
-          <w:sz w:val="16"/>
-          <w:szCs w:val="16"/>
-        </w:rPr>
-        <w:t>agent.B</w:t>
-      </w:r>
-      <w:proofErr w:type="spellEnd"/>
-      <w:proofErr w:type="gramEnd"/>
-      <w:r>
-        <w:rPr>
-          <w:rFonts w:ascii="Courier" w:eastAsia="Calibri" w:hAnsi="Courier" w:cstheme="majorHAnsi"/>
-          <w:sz w:val="16"/>
-          <w:szCs w:val="16"/>
-        </w:rPr>
-        <w:t>(</w:t>
-      </w:r>
-      <w:r>
-        <w:rPr>
-          <w:rFonts w:ascii="Courier" w:eastAsia="Calibri" w:hAnsi="Courier" w:cstheme="majorHAnsi"/>
-          <w:sz w:val="16"/>
-          <w:szCs w:val="16"/>
-        </w:rPr>
-        <w:t>‘</w:t>
-      </w:r>
-      <w:proofErr w:type="spellStart"/>
-      <w:r>
-        <w:rPr>
-          <w:rFonts w:ascii="Courier" w:eastAsia="Calibri" w:hAnsi="Courier" w:cstheme="majorHAnsi"/>
-          <w:sz w:val="16"/>
-          <w:szCs w:val="16"/>
-        </w:rPr>
-        <w:t>obstacle_left</w:t>
-      </w:r>
-      <w:proofErr w:type="spellEnd"/>
-      <w:r>
-        <w:rPr>
-          <w:rFonts w:ascii="Courier" w:eastAsia="Calibri" w:hAnsi="Courier" w:cstheme="majorHAnsi"/>
-          <w:sz w:val="16"/>
-          <w:szCs w:val="16"/>
-        </w:rPr>
-        <w:t>’</w:t>
-      </w:r>
-      <w:r>
-        <w:rPr>
-          <w:rFonts w:ascii="Courier" w:eastAsia="Calibri" w:hAnsi="Courier" w:cstheme="majorHAnsi"/>
-          <w:sz w:val="16"/>
-          <w:szCs w:val="16"/>
-        </w:rPr>
-        <w:t xml:space="preserve">), </w:t>
-      </w:r>
-      <w:proofErr w:type="spellStart"/>
-      <w:r>
-        <w:rPr>
-          <w:rFonts w:ascii="Courier" w:eastAsia="Calibri" w:hAnsi="Courier" w:cstheme="majorHAnsi"/>
-          <w:sz w:val="16"/>
-          <w:szCs w:val="16"/>
-        </w:rPr>
-        <w:t>agent.B</w:t>
-      </w:r>
-      <w:proofErr w:type="spellEnd"/>
-      <w:r>
-        <w:rPr>
-          <w:rFonts w:ascii="Courier" w:eastAsia="Calibri" w:hAnsi="Courier" w:cstheme="majorHAnsi"/>
-          <w:sz w:val="16"/>
-          <w:szCs w:val="16"/>
-        </w:rPr>
-        <w:t>('started')</w:t>
+        <w:t>ond = agent.AND(agent.B(</w:t>
+      </w:r>
+      <w:r>
+        <w:rPr>
+          <w:rFonts w:ascii="Courier" w:eastAsia="Calibri" w:hAnsi="Courier" w:cstheme="majorHAnsi"/>
+          <w:sz w:val="16"/>
+          <w:szCs w:val="16"/>
+        </w:rPr>
+        <w:t>‘obstacle_left’</w:t>
+      </w:r>
+      <w:r>
+        <w:rPr>
+          <w:rFonts w:ascii="Courier" w:eastAsia="Calibri" w:hAnsi="Courier" w:cstheme="majorHAnsi"/>
+          <w:sz w:val="16"/>
+          <w:szCs w:val="16"/>
+        </w:rPr>
+        <w:t>), agent.B('started')</w:t>
       </w:r>
       <w:r>
         <w:rPr>
@@ -1528,7 +1047,6 @@
         </w:rPr>
         <w:t xml:space="preserve">When does the function </w:t>
       </w:r>
-      <w:proofErr w:type="spellStart"/>
       <w:r>
         <w:rPr>
           <w:rFonts w:asciiTheme="majorHAnsi" w:eastAsia="Calibri" w:hAnsiTheme="majorHAnsi" w:cstheme="majorHAnsi"/>
@@ -1537,7 +1055,6 @@
         </w:rPr>
         <w:t>cond</w:t>
       </w:r>
-      <w:proofErr w:type="spellEnd"/>
       <w:r>
         <w:rPr>
           <w:rFonts w:asciiTheme="majorHAnsi" w:eastAsia="Calibri" w:hAnsiTheme="majorHAnsi" w:cstheme="majorHAnsi"/>
@@ -1632,7 +1149,6 @@
           <w:szCs w:val="16"/>
         </w:rPr>
       </w:pPr>
-      <w:proofErr w:type="spellStart"/>
       <w:r>
         <w:rPr>
           <w:rFonts w:ascii="Courier" w:eastAsia="Calibri" w:hAnsi="Courier" w:cstheme="majorHAnsi"/>
@@ -1647,36 +1163,7 @@
           <w:sz w:val="16"/>
           <w:szCs w:val="16"/>
         </w:rPr>
-        <w:t>ond</w:t>
-      </w:r>
-      <w:proofErr w:type="spellEnd"/>
-      <w:r>
-        <w:rPr>
-          <w:rFonts w:ascii="Courier" w:eastAsia="Calibri" w:hAnsi="Courier" w:cstheme="majorHAnsi"/>
-          <w:sz w:val="16"/>
-          <w:szCs w:val="16"/>
-        </w:rPr>
-        <w:t xml:space="preserve"> = </w:t>
-      </w:r>
-      <w:proofErr w:type="spellStart"/>
-      <w:proofErr w:type="gramStart"/>
-      <w:r>
-        <w:rPr>
-          <w:rFonts w:ascii="Courier" w:eastAsia="Calibri" w:hAnsi="Courier" w:cstheme="majorHAnsi"/>
-          <w:sz w:val="16"/>
-          <w:szCs w:val="16"/>
-        </w:rPr>
-        <w:t>agent.B</w:t>
-      </w:r>
-      <w:proofErr w:type="spellEnd"/>
-      <w:proofErr w:type="gramEnd"/>
-      <w:r>
-        <w:rPr>
-          <w:rFonts w:ascii="Courier" w:eastAsia="Calibri" w:hAnsi="Courier" w:cstheme="majorHAnsi"/>
-          <w:sz w:val="16"/>
-          <w:szCs w:val="16"/>
-        </w:rPr>
-        <w:t>('started')</w:t>
+        <w:t>ond = agent.B('started')</w:t>
       </w:r>
     </w:p>
     <w:p>
@@ -1706,7 +1193,6 @@
         </w:rPr>
         <w:t xml:space="preserve">When does the function </w:t>
       </w:r>
-      <w:proofErr w:type="spellStart"/>
       <w:r>
         <w:rPr>
           <w:rFonts w:asciiTheme="majorHAnsi" w:eastAsia="Calibri" w:hAnsiTheme="majorHAnsi" w:cstheme="majorHAnsi"/>
@@ -1715,7 +1201,6 @@
         </w:rPr>
         <w:t>cond</w:t>
       </w:r>
-      <w:proofErr w:type="spellEnd"/>
       <w:r>
         <w:rPr>
           <w:rFonts w:asciiTheme="majorHAnsi" w:eastAsia="Calibri" w:hAnsiTheme="majorHAnsi" w:cstheme="majorHAnsi"/>
@@ -1836,17 +1321,7 @@
           <w:sz w:val="16"/>
           <w:szCs w:val="16"/>
         </w:rPr>
-        <w:t xml:space="preserve">import </w:t>
-      </w:r>
-      <w:proofErr w:type="spellStart"/>
-      <w:proofErr w:type="gramStart"/>
-      <w:r>
-        <w:rPr>
-          <w:rFonts w:ascii="Courier" w:eastAsia="Calibri" w:hAnsi="Courier" w:cstheme="majorHAnsi"/>
-          <w:sz w:val="16"/>
-          <w:szCs w:val="16"/>
-        </w:rPr>
-        <w:t>bdi.</w:t>
+        <w:t>import bdi.</w:t>
       </w:r>
       <w:r>
         <w:rPr>
@@ -1862,17 +1337,7 @@
           <w:sz w:val="16"/>
           <w:szCs w:val="16"/>
         </w:rPr>
-        <w:t>agent</w:t>
-      </w:r>
-      <w:proofErr w:type="spellEnd"/>
-      <w:proofErr w:type="gramEnd"/>
-      <w:r>
-        <w:rPr>
-          <w:rFonts w:ascii="Courier" w:eastAsia="Calibri" w:hAnsi="Courier" w:cstheme="majorHAnsi"/>
-          <w:sz w:val="16"/>
-          <w:szCs w:val="16"/>
-        </w:rPr>
-        <w:t xml:space="preserve"> as cognitive</w:t>
+        <w:t>agent as cognitive</w:t>
       </w:r>
     </w:p>
     <w:p>
@@ -1933,17 +1398,7 @@
           <w:sz w:val="16"/>
           <w:szCs w:val="16"/>
         </w:rPr>
-        <w:t xml:space="preserve">agent = </w:t>
-      </w:r>
-      <w:proofErr w:type="spellStart"/>
-      <w:proofErr w:type="gramStart"/>
-      <w:r>
-        <w:rPr>
-          <w:rFonts w:ascii="Courier" w:eastAsia="Calibri" w:hAnsi="Courier" w:cstheme="majorHAnsi"/>
-          <w:sz w:val="16"/>
-          <w:szCs w:val="16"/>
-        </w:rPr>
-        <w:t>cognitive.</w:t>
+        <w:t>agent = cognitive.</w:t>
       </w:r>
       <w:r>
         <w:rPr>
@@ -1959,17 +1414,7 @@
           <w:sz w:val="16"/>
           <w:szCs w:val="16"/>
         </w:rPr>
-        <w:t>Agent</w:t>
-      </w:r>
-      <w:proofErr w:type="spellEnd"/>
-      <w:proofErr w:type="gramEnd"/>
-      <w:r>
-        <w:rPr>
-          <w:rFonts w:ascii="Courier" w:eastAsia="Calibri" w:hAnsi="Courier" w:cstheme="majorHAnsi"/>
-          <w:sz w:val="16"/>
-          <w:szCs w:val="16"/>
-        </w:rPr>
-        <w:t>()</w:t>
+        <w:t>Agent()</w:t>
       </w:r>
     </w:p>
     <w:p>
@@ -2007,43 +1452,7 @@
           <w:sz w:val="16"/>
           <w:szCs w:val="16"/>
         </w:rPr>
-        <w:t xml:space="preserve">def </w:t>
-      </w:r>
-      <w:proofErr w:type="spellStart"/>
-      <w:r>
-        <w:rPr>
-          <w:rFonts w:ascii="Courier" w:eastAsia="Calibri" w:hAnsi="Courier" w:cstheme="majorHAnsi"/>
-          <w:sz w:val="16"/>
-          <w:szCs w:val="16"/>
-        </w:rPr>
-        <w:t>start_</w:t>
-      </w:r>
-      <w:proofErr w:type="gramStart"/>
-      <w:r>
-        <w:rPr>
-          <w:rFonts w:ascii="Courier" w:eastAsia="Calibri" w:hAnsi="Courier" w:cstheme="majorHAnsi"/>
-          <w:sz w:val="16"/>
-          <w:szCs w:val="16"/>
-        </w:rPr>
-        <w:t>agent</w:t>
-      </w:r>
-      <w:proofErr w:type="spellEnd"/>
-      <w:r>
-        <w:rPr>
-          <w:rFonts w:ascii="Courier" w:eastAsia="Calibri" w:hAnsi="Courier" w:cstheme="majorHAnsi"/>
-          <w:sz w:val="16"/>
-          <w:szCs w:val="16"/>
-        </w:rPr>
-        <w:t>(</w:t>
-      </w:r>
-      <w:proofErr w:type="gramEnd"/>
-      <w:r>
-        <w:rPr>
-          <w:rFonts w:ascii="Courier" w:eastAsia="Calibri" w:hAnsi="Courier" w:cstheme="majorHAnsi"/>
-          <w:sz w:val="16"/>
-          <w:szCs w:val="16"/>
-        </w:rPr>
-        <w:t>):</w:t>
+        <w:t>def start_agent():</w:t>
       </w:r>
     </w:p>
     <w:p>
@@ -2066,25 +1475,7 @@
           <w:sz w:val="16"/>
           <w:szCs w:val="16"/>
         </w:rPr>
-        <w:t xml:space="preserve">    </w:t>
-      </w:r>
-      <w:proofErr w:type="spellStart"/>
-      <w:r>
-        <w:rPr>
-          <w:rFonts w:ascii="Courier" w:eastAsia="Calibri" w:hAnsi="Courier" w:cstheme="majorHAnsi"/>
-          <w:sz w:val="16"/>
-          <w:szCs w:val="16"/>
-        </w:rPr>
-        <w:t>agent.add_belief</w:t>
-      </w:r>
-      <w:proofErr w:type="spellEnd"/>
-      <w:r>
-        <w:rPr>
-          <w:rFonts w:ascii="Courier" w:eastAsia="Calibri" w:hAnsi="Courier" w:cstheme="majorHAnsi"/>
-          <w:sz w:val="16"/>
-          <w:szCs w:val="16"/>
-        </w:rPr>
-        <w:t>('started')</w:t>
+        <w:t xml:space="preserve">    agent.add_belief('started')</w:t>
       </w:r>
     </w:p>
     <w:p>
@@ -2107,27 +1498,7 @@
           <w:sz w:val="16"/>
           <w:szCs w:val="16"/>
         </w:rPr>
-        <w:t xml:space="preserve">    </w:t>
-      </w:r>
-      <w:proofErr w:type="spellStart"/>
-      <w:proofErr w:type="gramStart"/>
-      <w:r>
-        <w:rPr>
-          <w:rFonts w:ascii="Courier" w:eastAsia="Calibri" w:hAnsi="Courier" w:cstheme="majorHAnsi"/>
-          <w:sz w:val="16"/>
-          <w:szCs w:val="16"/>
-        </w:rPr>
-        <w:t>time.sleep</w:t>
-      </w:r>
-      <w:proofErr w:type="spellEnd"/>
-      <w:proofErr w:type="gramEnd"/>
-      <w:r>
-        <w:rPr>
-          <w:rFonts w:ascii="Courier" w:eastAsia="Calibri" w:hAnsi="Courier" w:cstheme="majorHAnsi"/>
-          <w:sz w:val="16"/>
-          <w:szCs w:val="16"/>
-        </w:rPr>
-        <w:t>(5)</w:t>
+        <w:t xml:space="preserve">    time.sleep(5)</w:t>
       </w:r>
     </w:p>
     <w:p>
@@ -2188,43 +1559,7 @@
           <w:sz w:val="16"/>
           <w:szCs w:val="16"/>
         </w:rPr>
-        <w:t xml:space="preserve">def </w:t>
-      </w:r>
-      <w:proofErr w:type="spellStart"/>
-      <w:r>
-        <w:rPr>
-          <w:rFonts w:ascii="Courier" w:eastAsia="Calibri" w:hAnsi="Courier" w:cstheme="majorHAnsi"/>
-          <w:sz w:val="16"/>
-          <w:szCs w:val="16"/>
-        </w:rPr>
-        <w:t>stop_</w:t>
-      </w:r>
-      <w:proofErr w:type="gramStart"/>
-      <w:r>
-        <w:rPr>
-          <w:rFonts w:ascii="Courier" w:eastAsia="Calibri" w:hAnsi="Courier" w:cstheme="majorHAnsi"/>
-          <w:sz w:val="16"/>
-          <w:szCs w:val="16"/>
-        </w:rPr>
-        <w:t>agent</w:t>
-      </w:r>
-      <w:proofErr w:type="spellEnd"/>
-      <w:r>
-        <w:rPr>
-          <w:rFonts w:ascii="Courier" w:eastAsia="Calibri" w:hAnsi="Courier" w:cstheme="majorHAnsi"/>
-          <w:sz w:val="16"/>
-          <w:szCs w:val="16"/>
-        </w:rPr>
-        <w:t>(</w:t>
-      </w:r>
-      <w:proofErr w:type="gramEnd"/>
-      <w:r>
-        <w:rPr>
-          <w:rFonts w:ascii="Courier" w:eastAsia="Calibri" w:hAnsi="Courier" w:cstheme="majorHAnsi"/>
-          <w:sz w:val="16"/>
-          <w:szCs w:val="16"/>
-        </w:rPr>
-        <w:t>):</w:t>
+        <w:t>def stop_agent():</w:t>
       </w:r>
     </w:p>
     <w:p>
@@ -2247,35 +1582,7 @@
           <w:sz w:val="16"/>
           <w:szCs w:val="16"/>
         </w:rPr>
-        <w:t xml:space="preserve">    </w:t>
-      </w:r>
-      <w:proofErr w:type="spellStart"/>
-      <w:proofErr w:type="gramStart"/>
-      <w:r>
-        <w:rPr>
-          <w:rFonts w:ascii="Courier" w:eastAsia="Calibri" w:hAnsi="Courier" w:cstheme="majorHAnsi"/>
-          <w:sz w:val="16"/>
-          <w:szCs w:val="16"/>
-        </w:rPr>
-        <w:t>agent.drop</w:t>
-      </w:r>
-      <w:proofErr w:type="gramEnd"/>
-      <w:r>
-        <w:rPr>
-          <w:rFonts w:ascii="Courier" w:eastAsia="Calibri" w:hAnsi="Courier" w:cstheme="majorHAnsi"/>
-          <w:sz w:val="16"/>
-          <w:szCs w:val="16"/>
-        </w:rPr>
-        <w:t>_belief</w:t>
-      </w:r>
-      <w:proofErr w:type="spellEnd"/>
-      <w:r>
-        <w:rPr>
-          <w:rFonts w:ascii="Courier" w:eastAsia="Calibri" w:hAnsi="Courier" w:cstheme="majorHAnsi"/>
-          <w:sz w:val="16"/>
-          <w:szCs w:val="16"/>
-        </w:rPr>
-        <w:t>('started')</w:t>
+        <w:t xml:space="preserve">    agent.drop_belief('started')</w:t>
       </w:r>
     </w:p>
     <w:p>
@@ -2298,25 +1605,7 @@
           <w:sz w:val="16"/>
           <w:szCs w:val="16"/>
         </w:rPr>
-        <w:t xml:space="preserve">    </w:t>
-      </w:r>
-      <w:proofErr w:type="spellStart"/>
-      <w:r>
-        <w:rPr>
-          <w:rFonts w:ascii="Courier" w:eastAsia="Calibri" w:hAnsi="Courier" w:cstheme="majorHAnsi"/>
-          <w:sz w:val="16"/>
-          <w:szCs w:val="16"/>
-        </w:rPr>
-        <w:t>agent.add_belief</w:t>
-      </w:r>
-      <w:proofErr w:type="spellEnd"/>
-      <w:r>
-        <w:rPr>
-          <w:rFonts w:ascii="Courier" w:eastAsia="Calibri" w:hAnsi="Courier" w:cstheme="majorHAnsi"/>
-          <w:sz w:val="16"/>
-          <w:szCs w:val="16"/>
-        </w:rPr>
-        <w:t>('stopping')</w:t>
+        <w:t xml:space="preserve">    agent.add_belief('stopping')</w:t>
       </w:r>
     </w:p>
     <w:p>
@@ -2339,27 +1628,7 @@
           <w:sz w:val="16"/>
           <w:szCs w:val="16"/>
         </w:rPr>
-        <w:t xml:space="preserve">    </w:t>
-      </w:r>
-      <w:proofErr w:type="spellStart"/>
-      <w:proofErr w:type="gramStart"/>
-      <w:r>
-        <w:rPr>
-          <w:rFonts w:ascii="Courier" w:eastAsia="Calibri" w:hAnsi="Courier" w:cstheme="majorHAnsi"/>
-          <w:sz w:val="16"/>
-          <w:szCs w:val="16"/>
-        </w:rPr>
-        <w:t>time.sleep</w:t>
-      </w:r>
-      <w:proofErr w:type="spellEnd"/>
-      <w:proofErr w:type="gramEnd"/>
-      <w:r>
-        <w:rPr>
-          <w:rFonts w:ascii="Courier" w:eastAsia="Calibri" w:hAnsi="Courier" w:cstheme="majorHAnsi"/>
-          <w:sz w:val="16"/>
-          <w:szCs w:val="16"/>
-        </w:rPr>
-        <w:t>(5)</w:t>
+        <w:t xml:space="preserve">    time.sleep(5)</w:t>
       </w:r>
     </w:p>
     <w:p>
@@ -2420,25 +1689,7 @@
           <w:sz w:val="16"/>
           <w:szCs w:val="16"/>
         </w:rPr>
-        <w:t xml:space="preserve">def </w:t>
-      </w:r>
-      <w:proofErr w:type="gramStart"/>
-      <w:r>
-        <w:rPr>
-          <w:rFonts w:ascii="Courier" w:eastAsia="Calibri" w:hAnsi="Courier" w:cstheme="majorHAnsi"/>
-          <w:sz w:val="16"/>
-          <w:szCs w:val="16"/>
-        </w:rPr>
-        <w:t>forward(</w:t>
-      </w:r>
-      <w:proofErr w:type="gramEnd"/>
-      <w:r>
-        <w:rPr>
-          <w:rFonts w:ascii="Courier" w:eastAsia="Calibri" w:hAnsi="Courier" w:cstheme="majorHAnsi"/>
-          <w:sz w:val="16"/>
-          <w:szCs w:val="16"/>
-        </w:rPr>
-        <w:t>):</w:t>
+        <w:t>def forward():</w:t>
       </w:r>
     </w:p>
     <w:p>
@@ -2461,35 +1712,7 @@
           <w:sz w:val="16"/>
           <w:szCs w:val="16"/>
         </w:rPr>
-        <w:t xml:space="preserve">    </w:t>
-      </w:r>
-      <w:proofErr w:type="spellStart"/>
-      <w:proofErr w:type="gramStart"/>
-      <w:r>
-        <w:rPr>
-          <w:rFonts w:ascii="Courier" w:eastAsia="Calibri" w:hAnsi="Courier" w:cstheme="majorHAnsi"/>
-          <w:sz w:val="16"/>
-          <w:szCs w:val="16"/>
-        </w:rPr>
-        <w:t>agent.robot</w:t>
-      </w:r>
-      <w:proofErr w:type="gramEnd"/>
-      <w:r>
-        <w:rPr>
-          <w:rFonts w:ascii="Courier" w:eastAsia="Calibri" w:hAnsi="Courier" w:cstheme="majorHAnsi"/>
-          <w:sz w:val="16"/>
-          <w:szCs w:val="16"/>
-        </w:rPr>
-        <w:t>.forward</w:t>
-      </w:r>
-      <w:proofErr w:type="spellEnd"/>
-      <w:r>
-        <w:rPr>
-          <w:rFonts w:ascii="Courier" w:eastAsia="Calibri" w:hAnsi="Courier" w:cstheme="majorHAnsi"/>
-          <w:sz w:val="16"/>
-          <w:szCs w:val="16"/>
-        </w:rPr>
-        <w:t>(10)</w:t>
+        <w:t xml:space="preserve">    agent.robot.forward(10)</w:t>
       </w:r>
     </w:p>
     <w:p>
@@ -2550,51 +1773,23 @@
           <w:sz w:val="16"/>
           <w:szCs w:val="16"/>
         </w:rPr>
-        <w:t xml:space="preserve">def </w:t>
-      </w:r>
-      <w:proofErr w:type="spellStart"/>
-      <w:r>
-        <w:rPr>
-          <w:rFonts w:ascii="Courier" w:eastAsia="Calibri" w:hAnsi="Courier" w:cstheme="majorHAnsi"/>
-          <w:sz w:val="16"/>
-          <w:szCs w:val="16"/>
-        </w:rPr>
-        <w:t>stop</w:t>
-      </w:r>
-      <w:r>
-        <w:rPr>
-          <w:rFonts w:ascii="Courier" w:eastAsia="Calibri" w:hAnsi="Courier" w:cstheme="majorHAnsi"/>
-          <w:sz w:val="16"/>
-          <w:szCs w:val="16"/>
-        </w:rPr>
-        <w:t>_</w:t>
-      </w:r>
-      <w:proofErr w:type="gramStart"/>
-      <w:r>
-        <w:rPr>
-          <w:rFonts w:ascii="Courier" w:eastAsia="Calibri" w:hAnsi="Courier" w:cstheme="majorHAnsi"/>
-          <w:sz w:val="16"/>
-          <w:szCs w:val="16"/>
-        </w:rPr>
-        <w:t>rule</w:t>
-      </w:r>
-      <w:proofErr w:type="spellEnd"/>
-      <w:r>
-        <w:rPr>
-          <w:rFonts w:ascii="Courier" w:eastAsia="Calibri" w:hAnsi="Courier" w:cstheme="majorHAnsi"/>
-          <w:sz w:val="16"/>
-          <w:szCs w:val="16"/>
-        </w:rPr>
-        <w:t>(</w:t>
-      </w:r>
-      <w:proofErr w:type="gramEnd"/>
-      <w:r>
-        <w:rPr>
-          <w:rFonts w:ascii="Courier" w:eastAsia="Calibri" w:hAnsi="Courier" w:cstheme="majorHAnsi"/>
-          <w:sz w:val="16"/>
-          <w:szCs w:val="16"/>
-        </w:rPr>
-        <w:t>):</w:t>
+        <w:t>def stop</w:t>
+      </w:r>
+      <w:r>
+        <w:rPr>
+          <w:rFonts w:ascii="Courier" w:eastAsia="Calibri" w:hAnsi="Courier" w:cstheme="majorHAnsi"/>
+          <w:sz w:val="16"/>
+          <w:szCs w:val="16"/>
+        </w:rPr>
+        <w:t>_rule</w:t>
+      </w:r>
+      <w:r>
+        <w:rPr>
+          <w:rFonts w:ascii="Courier" w:eastAsia="Calibri" w:hAnsi="Courier" w:cstheme="majorHAnsi"/>
+          <w:sz w:val="16"/>
+          <w:szCs w:val="16"/>
+        </w:rPr>
+        <w:t>():</w:t>
       </w:r>
     </w:p>
     <w:p>
@@ -2617,35 +1812,7 @@
           <w:sz w:val="16"/>
           <w:szCs w:val="16"/>
         </w:rPr>
-        <w:t xml:space="preserve">    </w:t>
-      </w:r>
-      <w:proofErr w:type="spellStart"/>
-      <w:proofErr w:type="gramStart"/>
-      <w:r>
-        <w:rPr>
-          <w:rFonts w:ascii="Courier" w:eastAsia="Calibri" w:hAnsi="Courier" w:cstheme="majorHAnsi"/>
-          <w:sz w:val="16"/>
-          <w:szCs w:val="16"/>
-        </w:rPr>
-        <w:t>agent.robot</w:t>
-      </w:r>
-      <w:proofErr w:type="gramEnd"/>
-      <w:r>
-        <w:rPr>
-          <w:rFonts w:ascii="Courier" w:eastAsia="Calibri" w:hAnsi="Courier" w:cstheme="majorHAnsi"/>
-          <w:sz w:val="16"/>
-          <w:szCs w:val="16"/>
-        </w:rPr>
-        <w:t>.stop</w:t>
-      </w:r>
-      <w:proofErr w:type="spellEnd"/>
-      <w:r>
-        <w:rPr>
-          <w:rFonts w:ascii="Courier" w:eastAsia="Calibri" w:hAnsi="Courier" w:cstheme="majorHAnsi"/>
-          <w:sz w:val="16"/>
-          <w:szCs w:val="16"/>
-        </w:rPr>
-        <w:t>()</w:t>
+        <w:t xml:space="preserve">    agent.robot.stop()</w:t>
       </w:r>
     </w:p>
     <w:p>
@@ -2668,27 +1835,7 @@
           <w:sz w:val="16"/>
           <w:szCs w:val="16"/>
         </w:rPr>
-        <w:t xml:space="preserve">    </w:t>
-      </w:r>
-      <w:proofErr w:type="spellStart"/>
-      <w:proofErr w:type="gramStart"/>
-      <w:r>
-        <w:rPr>
-          <w:rFonts w:ascii="Courier" w:eastAsia="Calibri" w:hAnsi="Courier" w:cstheme="majorHAnsi"/>
-          <w:sz w:val="16"/>
-          <w:szCs w:val="16"/>
-        </w:rPr>
-        <w:t>agent.done</w:t>
-      </w:r>
-      <w:proofErr w:type="spellEnd"/>
-      <w:proofErr w:type="gramEnd"/>
-      <w:r>
-        <w:rPr>
-          <w:rFonts w:ascii="Courier" w:eastAsia="Calibri" w:hAnsi="Courier" w:cstheme="majorHAnsi"/>
-          <w:sz w:val="16"/>
-          <w:szCs w:val="16"/>
-        </w:rPr>
-        <w:t>()</w:t>
+        <w:t xml:space="preserve">    agent.done()</w:t>
       </w:r>
     </w:p>
     <w:p>
@@ -2711,35 +1858,7 @@
           <w:sz w:val="16"/>
           <w:szCs w:val="16"/>
         </w:rPr>
-        <w:t xml:space="preserve">    </w:t>
-      </w:r>
-      <w:proofErr w:type="spellStart"/>
-      <w:proofErr w:type="gramStart"/>
-      <w:r>
-        <w:rPr>
-          <w:rFonts w:ascii="Courier" w:eastAsia="Calibri" w:hAnsi="Courier" w:cstheme="majorHAnsi"/>
-          <w:sz w:val="16"/>
-          <w:szCs w:val="16"/>
-        </w:rPr>
-        <w:t>agent.drop</w:t>
-      </w:r>
-      <w:proofErr w:type="gramEnd"/>
-      <w:r>
-        <w:rPr>
-          <w:rFonts w:ascii="Courier" w:eastAsia="Calibri" w:hAnsi="Courier" w:cstheme="majorHAnsi"/>
-          <w:sz w:val="16"/>
-          <w:szCs w:val="16"/>
-        </w:rPr>
-        <w:t>_belief</w:t>
-      </w:r>
-      <w:proofErr w:type="spellEnd"/>
-      <w:r>
-        <w:rPr>
-          <w:rFonts w:ascii="Courier" w:eastAsia="Calibri" w:hAnsi="Courier" w:cstheme="majorHAnsi"/>
-          <w:sz w:val="16"/>
-          <w:szCs w:val="16"/>
-        </w:rPr>
-        <w:t>('stopping')</w:t>
+        <w:t xml:space="preserve">    agent.drop_belief('stopping')</w:t>
       </w:r>
     </w:p>
     <w:p>
@@ -2808,45 +1927,7 @@
           <w:sz w:val="16"/>
           <w:szCs w:val="16"/>
         </w:rPr>
-        <w:t xml:space="preserve"> = </w:t>
-      </w:r>
-      <w:proofErr w:type="spellStart"/>
-      <w:r>
-        <w:rPr>
-          <w:rFonts w:ascii="Courier" w:eastAsia="Calibri" w:hAnsi="Courier" w:cstheme="majorHAnsi"/>
-          <w:sz w:val="16"/>
-          <w:szCs w:val="16"/>
-        </w:rPr>
-        <w:t>agent.AND</w:t>
-      </w:r>
-      <w:proofErr w:type="spellEnd"/>
-      <w:r>
-        <w:rPr>
-          <w:rFonts w:ascii="Courier" w:eastAsia="Calibri" w:hAnsi="Courier" w:cstheme="majorHAnsi"/>
-          <w:sz w:val="16"/>
-          <w:szCs w:val="16"/>
-        </w:rPr>
-        <w:t>(</w:t>
-      </w:r>
-      <w:proofErr w:type="spellStart"/>
-      <w:proofErr w:type="gramStart"/>
-      <w:r>
-        <w:rPr>
-          <w:rFonts w:ascii="Courier" w:eastAsia="Calibri" w:hAnsi="Courier" w:cstheme="majorHAnsi"/>
-          <w:sz w:val="16"/>
-          <w:szCs w:val="16"/>
-        </w:rPr>
-        <w:t>agent.B</w:t>
-      </w:r>
-      <w:proofErr w:type="spellEnd"/>
-      <w:proofErr w:type="gramEnd"/>
-      <w:r>
-        <w:rPr>
-          <w:rFonts w:ascii="Courier" w:eastAsia="Calibri" w:hAnsi="Courier" w:cstheme="majorHAnsi"/>
-          <w:sz w:val="16"/>
-          <w:szCs w:val="16"/>
-        </w:rPr>
-        <w:t>(</w:t>
+        <w:t xml:space="preserve"> = agent.AND(agent.B(</w:t>
       </w:r>
       <w:r>
         <w:rPr>
@@ -2856,7 +1937,6 @@
         </w:rPr>
         <w:t>‘</w:t>
       </w:r>
-      <w:proofErr w:type="spellStart"/>
       <w:r>
         <w:rPr>
           <w:rFonts w:ascii="Courier" w:eastAsia="Calibri" w:hAnsi="Courier" w:cstheme="majorHAnsi"/>
@@ -2871,60 +1951,15 @@
           <w:sz w:val="16"/>
           <w:szCs w:val="16"/>
         </w:rPr>
-        <w:t>_left</w:t>
-      </w:r>
-      <w:proofErr w:type="spellEnd"/>
-      <w:r>
-        <w:rPr>
-          <w:rFonts w:ascii="Courier" w:eastAsia="Calibri" w:hAnsi="Courier" w:cstheme="majorHAnsi"/>
-          <w:sz w:val="16"/>
-          <w:szCs w:val="16"/>
-        </w:rPr>
-        <w:t>’</w:t>
-      </w:r>
-      <w:r>
-        <w:rPr>
-          <w:rFonts w:ascii="Courier" w:eastAsia="Calibri" w:hAnsi="Courier" w:cstheme="majorHAnsi"/>
-          <w:sz w:val="16"/>
-          <w:szCs w:val="16"/>
-        </w:rPr>
-        <w:t xml:space="preserve">), </w:t>
-      </w:r>
-      <w:proofErr w:type="spellStart"/>
-      <w:r>
-        <w:rPr>
-          <w:rFonts w:ascii="Courier" w:eastAsia="Calibri" w:hAnsi="Courier" w:cstheme="majorHAnsi"/>
-          <w:sz w:val="16"/>
-          <w:szCs w:val="16"/>
-        </w:rPr>
-        <w:t>agent.NOT</w:t>
-      </w:r>
-      <w:proofErr w:type="spellEnd"/>
-      <w:r>
-        <w:rPr>
-          <w:rFonts w:ascii="Courier" w:eastAsia="Calibri" w:hAnsi="Courier" w:cstheme="majorHAnsi"/>
-          <w:sz w:val="16"/>
-          <w:szCs w:val="16"/>
-        </w:rPr>
-        <w:t>(</w:t>
-      </w:r>
-      <w:proofErr w:type="spellStart"/>
-      <w:r>
-        <w:rPr>
-          <w:rFonts w:ascii="Courier" w:eastAsia="Calibri" w:hAnsi="Courier" w:cstheme="majorHAnsi"/>
-          <w:sz w:val="16"/>
-          <w:szCs w:val="16"/>
-        </w:rPr>
-        <w:t>agent.B</w:t>
-      </w:r>
-      <w:proofErr w:type="spellEnd"/>
-      <w:r>
-        <w:rPr>
-          <w:rFonts w:ascii="Courier" w:eastAsia="Calibri" w:hAnsi="Courier" w:cstheme="majorHAnsi"/>
-          <w:sz w:val="16"/>
-          <w:szCs w:val="16"/>
-        </w:rPr>
-        <w:t>('started')))</w:t>
+        <w:t>_left’</w:t>
+      </w:r>
+      <w:r>
+        <w:rPr>
+          <w:rFonts w:ascii="Courier" w:eastAsia="Calibri" w:hAnsi="Courier" w:cstheme="majorHAnsi"/>
+          <w:sz w:val="16"/>
+          <w:szCs w:val="16"/>
+        </w:rPr>
+        <w:t>), agent.NOT(agent.B('started')))</w:t>
       </w:r>
     </w:p>
     <w:p>
@@ -2955,45 +1990,7 @@
           <w:sz w:val="16"/>
           <w:szCs w:val="16"/>
         </w:rPr>
-        <w:t xml:space="preserve"> = </w:t>
-      </w:r>
-      <w:proofErr w:type="spellStart"/>
-      <w:r>
-        <w:rPr>
-          <w:rFonts w:ascii="Courier" w:eastAsia="Calibri" w:hAnsi="Courier" w:cstheme="majorHAnsi"/>
-          <w:sz w:val="16"/>
-          <w:szCs w:val="16"/>
-        </w:rPr>
-        <w:t>agent.AND</w:t>
-      </w:r>
-      <w:proofErr w:type="spellEnd"/>
-      <w:r>
-        <w:rPr>
-          <w:rFonts w:ascii="Courier" w:eastAsia="Calibri" w:hAnsi="Courier" w:cstheme="majorHAnsi"/>
-          <w:sz w:val="16"/>
-          <w:szCs w:val="16"/>
-        </w:rPr>
-        <w:t>(</w:t>
-      </w:r>
-      <w:proofErr w:type="spellStart"/>
-      <w:proofErr w:type="gramStart"/>
-      <w:r>
-        <w:rPr>
-          <w:rFonts w:ascii="Courier" w:eastAsia="Calibri" w:hAnsi="Courier" w:cstheme="majorHAnsi"/>
-          <w:sz w:val="16"/>
-          <w:szCs w:val="16"/>
-        </w:rPr>
-        <w:t>agent.B</w:t>
-      </w:r>
-      <w:proofErr w:type="spellEnd"/>
-      <w:proofErr w:type="gramEnd"/>
-      <w:r>
-        <w:rPr>
-          <w:rFonts w:ascii="Courier" w:eastAsia="Calibri" w:hAnsi="Courier" w:cstheme="majorHAnsi"/>
-          <w:sz w:val="16"/>
-          <w:szCs w:val="16"/>
-        </w:rPr>
-        <w:t>(</w:t>
+        <w:t xml:space="preserve"> = agent.AND(agent.B(</w:t>
       </w:r>
       <w:r>
         <w:rPr>
@@ -3003,7 +2000,6 @@
         </w:rPr>
         <w:t>‘</w:t>
       </w:r>
-      <w:proofErr w:type="spellStart"/>
       <w:r>
         <w:rPr>
           <w:rFonts w:ascii="Courier" w:eastAsia="Calibri" w:hAnsi="Courier" w:cstheme="majorHAnsi"/>
@@ -3018,42 +2014,15 @@
           <w:sz w:val="16"/>
           <w:szCs w:val="16"/>
         </w:rPr>
-        <w:t>_left</w:t>
-      </w:r>
-      <w:proofErr w:type="spellEnd"/>
-      <w:r>
-        <w:rPr>
-          <w:rFonts w:ascii="Courier" w:eastAsia="Calibri" w:hAnsi="Courier" w:cstheme="majorHAnsi"/>
-          <w:sz w:val="16"/>
-          <w:szCs w:val="16"/>
-        </w:rPr>
-        <w:t>’</w:t>
-      </w:r>
-      <w:r>
-        <w:rPr>
-          <w:rFonts w:ascii="Courier" w:eastAsia="Calibri" w:hAnsi="Courier" w:cstheme="majorHAnsi"/>
-          <w:sz w:val="16"/>
-          <w:szCs w:val="16"/>
-        </w:rPr>
-        <w:t xml:space="preserve">), </w:t>
-      </w:r>
-      <w:proofErr w:type="spellStart"/>
-      <w:r>
-        <w:rPr>
-          <w:rFonts w:ascii="Courier" w:eastAsia="Calibri" w:hAnsi="Courier" w:cstheme="majorHAnsi"/>
-          <w:sz w:val="16"/>
-          <w:szCs w:val="16"/>
-        </w:rPr>
-        <w:t>agent.B</w:t>
-      </w:r>
-      <w:proofErr w:type="spellEnd"/>
-      <w:r>
-        <w:rPr>
-          <w:rFonts w:ascii="Courier" w:eastAsia="Calibri" w:hAnsi="Courier" w:cstheme="majorHAnsi"/>
-          <w:sz w:val="16"/>
-          <w:szCs w:val="16"/>
-        </w:rPr>
-        <w:t>('started'))</w:t>
+        <w:t>_left’</w:t>
+      </w:r>
+      <w:r>
+        <w:rPr>
+          <w:rFonts w:ascii="Courier" w:eastAsia="Calibri" w:hAnsi="Courier" w:cstheme="majorHAnsi"/>
+          <w:sz w:val="16"/>
+          <w:szCs w:val="16"/>
+        </w:rPr>
+        <w:t>), agent.B('started'))</w:t>
       </w:r>
     </w:p>
     <w:p>
@@ -3085,34 +2054,14 @@
           <w:szCs w:val="16"/>
         </w:rPr>
       </w:pPr>
-      <w:proofErr w:type="spellStart"/>
-      <w:r>
-        <w:rPr>
-          <w:rFonts w:ascii="Courier" w:eastAsia="Calibri" w:hAnsi="Courier" w:cstheme="majorHAnsi"/>
-          <w:sz w:val="16"/>
-          <w:szCs w:val="16"/>
-        </w:rPr>
-        <w:t>agent.add_condition_</w:t>
-      </w:r>
-      <w:proofErr w:type="gramStart"/>
-      <w:r>
-        <w:rPr>
-          <w:rFonts w:ascii="Courier" w:eastAsia="Calibri" w:hAnsi="Courier" w:cstheme="majorHAnsi"/>
-          <w:sz w:val="16"/>
-          <w:szCs w:val="16"/>
-        </w:rPr>
-        <w:t>rule</w:t>
-      </w:r>
-      <w:proofErr w:type="spellEnd"/>
-      <w:r>
-        <w:rPr>
-          <w:rFonts w:ascii="Courier" w:eastAsia="Calibri" w:hAnsi="Courier" w:cstheme="majorHAnsi"/>
-          <w:sz w:val="16"/>
-          <w:szCs w:val="16"/>
-        </w:rPr>
-        <w:t>(</w:t>
-      </w:r>
-      <w:proofErr w:type="gramEnd"/>
+      <w:r>
+        <w:rPr>
+          <w:rFonts w:ascii="Courier" w:eastAsia="Calibri" w:hAnsi="Courier" w:cstheme="majorHAnsi"/>
+          <w:sz w:val="16"/>
+          <w:szCs w:val="16"/>
+        </w:rPr>
+        <w:t>agent.add_condition_rule(</w:t>
+      </w:r>
       <w:r>
         <w:rPr>
           <w:rFonts w:ascii="Courier" w:eastAsia="Calibri" w:hAnsi="Courier" w:cstheme="majorHAnsi"/>
@@ -3127,25 +2076,7 @@
           <w:sz w:val="16"/>
           <w:szCs w:val="16"/>
         </w:rPr>
-        <w:t xml:space="preserve">, </w:t>
-      </w:r>
-      <w:proofErr w:type="spellStart"/>
-      <w:r>
-        <w:rPr>
-          <w:rFonts w:ascii="Courier" w:eastAsia="Calibri" w:hAnsi="Courier" w:cstheme="majorHAnsi"/>
-          <w:sz w:val="16"/>
-          <w:szCs w:val="16"/>
-        </w:rPr>
-        <w:t>start_agent</w:t>
-      </w:r>
-      <w:proofErr w:type="spellEnd"/>
-      <w:r>
-        <w:rPr>
-          <w:rFonts w:ascii="Courier" w:eastAsia="Calibri" w:hAnsi="Courier" w:cstheme="majorHAnsi"/>
-          <w:sz w:val="16"/>
-          <w:szCs w:val="16"/>
-        </w:rPr>
-        <w:t>)</w:t>
+        <w:t>, start_agent)</w:t>
       </w:r>
     </w:p>
     <w:p>
@@ -3162,34 +2093,14 @@
           <w:szCs w:val="16"/>
         </w:rPr>
       </w:pPr>
-      <w:proofErr w:type="spellStart"/>
-      <w:r>
-        <w:rPr>
-          <w:rFonts w:ascii="Courier" w:eastAsia="Calibri" w:hAnsi="Courier" w:cstheme="majorHAnsi"/>
-          <w:sz w:val="16"/>
-          <w:szCs w:val="16"/>
-        </w:rPr>
-        <w:t>agent.add_condition_</w:t>
-      </w:r>
-      <w:proofErr w:type="gramStart"/>
-      <w:r>
-        <w:rPr>
-          <w:rFonts w:ascii="Courier" w:eastAsia="Calibri" w:hAnsi="Courier" w:cstheme="majorHAnsi"/>
-          <w:sz w:val="16"/>
-          <w:szCs w:val="16"/>
-        </w:rPr>
-        <w:t>rule</w:t>
-      </w:r>
-      <w:proofErr w:type="spellEnd"/>
-      <w:r>
-        <w:rPr>
-          <w:rFonts w:ascii="Courier" w:eastAsia="Calibri" w:hAnsi="Courier" w:cstheme="majorHAnsi"/>
-          <w:sz w:val="16"/>
-          <w:szCs w:val="16"/>
-        </w:rPr>
-        <w:t>(</w:t>
-      </w:r>
-      <w:proofErr w:type="gramEnd"/>
+      <w:r>
+        <w:rPr>
+          <w:rFonts w:ascii="Courier" w:eastAsia="Calibri" w:hAnsi="Courier" w:cstheme="majorHAnsi"/>
+          <w:sz w:val="16"/>
+          <w:szCs w:val="16"/>
+        </w:rPr>
+        <w:t>agent.add_condition_rule(</w:t>
+      </w:r>
       <w:r>
         <w:rPr>
           <w:rFonts w:ascii="Courier" w:eastAsia="Calibri" w:hAnsi="Courier" w:cstheme="majorHAnsi"/>
@@ -3204,25 +2115,7 @@
           <w:sz w:val="16"/>
           <w:szCs w:val="16"/>
         </w:rPr>
-        <w:t xml:space="preserve">, </w:t>
-      </w:r>
-      <w:proofErr w:type="spellStart"/>
-      <w:r>
-        <w:rPr>
-          <w:rFonts w:ascii="Courier" w:eastAsia="Calibri" w:hAnsi="Courier" w:cstheme="majorHAnsi"/>
-          <w:sz w:val="16"/>
-          <w:szCs w:val="16"/>
-        </w:rPr>
-        <w:t>stop_agent</w:t>
-      </w:r>
-      <w:proofErr w:type="spellEnd"/>
-      <w:r>
-        <w:rPr>
-          <w:rFonts w:ascii="Courier" w:eastAsia="Calibri" w:hAnsi="Courier" w:cstheme="majorHAnsi"/>
-          <w:sz w:val="16"/>
-          <w:szCs w:val="16"/>
-        </w:rPr>
-        <w:t>)</w:t>
+        <w:t>, stop_agent)</w:t>
       </w:r>
     </w:p>
     <w:p>
@@ -3239,43 +2132,13 @@
           <w:szCs w:val="16"/>
         </w:rPr>
       </w:pPr>
-      <w:proofErr w:type="spellStart"/>
-      <w:r>
-        <w:rPr>
-          <w:rFonts w:ascii="Courier" w:eastAsia="Calibri" w:hAnsi="Courier" w:cstheme="majorHAnsi"/>
-          <w:sz w:val="16"/>
-          <w:szCs w:val="16"/>
-        </w:rPr>
-        <w:t>agent.add_condition_rule</w:t>
-      </w:r>
-      <w:proofErr w:type="spellEnd"/>
-      <w:r>
-        <w:rPr>
-          <w:rFonts w:ascii="Courier" w:eastAsia="Calibri" w:hAnsi="Courier" w:cstheme="majorHAnsi"/>
-          <w:sz w:val="16"/>
-          <w:szCs w:val="16"/>
-        </w:rPr>
-        <w:t>(</w:t>
-      </w:r>
-      <w:proofErr w:type="spellStart"/>
-      <w:proofErr w:type="gramStart"/>
-      <w:r>
-        <w:rPr>
-          <w:rFonts w:ascii="Courier" w:eastAsia="Calibri" w:hAnsi="Courier" w:cstheme="majorHAnsi"/>
-          <w:sz w:val="16"/>
-          <w:szCs w:val="16"/>
-        </w:rPr>
-        <w:t>agent.B</w:t>
-      </w:r>
-      <w:proofErr w:type="spellEnd"/>
-      <w:proofErr w:type="gramEnd"/>
-      <w:r>
-        <w:rPr>
-          <w:rFonts w:ascii="Courier" w:eastAsia="Calibri" w:hAnsi="Courier" w:cstheme="majorHAnsi"/>
-          <w:sz w:val="16"/>
-          <w:szCs w:val="16"/>
-        </w:rPr>
-        <w:t>('started'), forward)</w:t>
+      <w:r>
+        <w:rPr>
+          <w:rFonts w:ascii="Courier" w:eastAsia="Calibri" w:hAnsi="Courier" w:cstheme="majorHAnsi"/>
+          <w:sz w:val="16"/>
+          <w:szCs w:val="16"/>
+        </w:rPr>
+        <w:t>agent.add_condition_rule(agent.B('started'), forward)</w:t>
       </w:r>
     </w:p>
     <w:p>
@@ -3292,52 +2155,13 @@
           <w:szCs w:val="16"/>
         </w:rPr>
       </w:pPr>
-      <w:proofErr w:type="spellStart"/>
-      <w:r>
-        <w:rPr>
-          <w:rFonts w:ascii="Courier" w:eastAsia="Calibri" w:hAnsi="Courier" w:cstheme="majorHAnsi"/>
-          <w:sz w:val="16"/>
-          <w:szCs w:val="16"/>
-        </w:rPr>
-        <w:t>agent.add_condition_rule</w:t>
-      </w:r>
-      <w:proofErr w:type="spellEnd"/>
-      <w:r>
-        <w:rPr>
-          <w:rFonts w:ascii="Courier" w:eastAsia="Calibri" w:hAnsi="Courier" w:cstheme="majorHAnsi"/>
-          <w:sz w:val="16"/>
-          <w:szCs w:val="16"/>
-        </w:rPr>
-        <w:t>(</w:t>
-      </w:r>
-      <w:proofErr w:type="spellStart"/>
-      <w:proofErr w:type="gramStart"/>
-      <w:r>
-        <w:rPr>
-          <w:rFonts w:ascii="Courier" w:eastAsia="Calibri" w:hAnsi="Courier" w:cstheme="majorHAnsi"/>
-          <w:sz w:val="16"/>
-          <w:szCs w:val="16"/>
-        </w:rPr>
-        <w:t>agent.B</w:t>
-      </w:r>
-      <w:proofErr w:type="spellEnd"/>
-      <w:proofErr w:type="gramEnd"/>
-      <w:r>
-        <w:rPr>
-          <w:rFonts w:ascii="Courier" w:eastAsia="Calibri" w:hAnsi="Courier" w:cstheme="majorHAnsi"/>
-          <w:sz w:val="16"/>
-          <w:szCs w:val="16"/>
-        </w:rPr>
-        <w:t xml:space="preserve">('stopping'), </w:t>
-      </w:r>
-      <w:proofErr w:type="spellStart"/>
-      <w:r>
-        <w:rPr>
-          <w:rFonts w:ascii="Courier" w:eastAsia="Calibri" w:hAnsi="Courier" w:cstheme="majorHAnsi"/>
-          <w:sz w:val="16"/>
-          <w:szCs w:val="16"/>
-        </w:rPr>
-        <w:t>stop</w:t>
+      <w:r>
+        <w:rPr>
+          <w:rFonts w:ascii="Courier" w:eastAsia="Calibri" w:hAnsi="Courier" w:cstheme="majorHAnsi"/>
+          <w:sz w:val="16"/>
+          <w:szCs w:val="16"/>
+        </w:rPr>
+        <w:t>agent.add_condition_rule(agent.B('stopping'), stop</w:t>
       </w:r>
       <w:r>
         <w:rPr>
@@ -3347,7 +2171,6 @@
         </w:rPr>
         <w:t>_rule</w:t>
       </w:r>
-      <w:proofErr w:type="spellEnd"/>
       <w:r>
         <w:rPr>
           <w:rFonts w:ascii="Courier" w:eastAsia="Calibri" w:hAnsi="Courier" w:cstheme="majorHAnsi"/>
@@ -3386,41 +2209,13 @@
           <w:szCs w:val="16"/>
         </w:rPr>
       </w:pPr>
-      <w:proofErr w:type="spellStart"/>
-      <w:r>
-        <w:rPr>
-          <w:rFonts w:ascii="Courier" w:eastAsia="Calibri" w:hAnsi="Courier" w:cstheme="majorHAnsi"/>
-          <w:sz w:val="16"/>
-          <w:szCs w:val="16"/>
-        </w:rPr>
-        <w:t>agent.run_</w:t>
-      </w:r>
-      <w:proofErr w:type="gramStart"/>
-      <w:r>
-        <w:rPr>
-          <w:rFonts w:ascii="Courier" w:eastAsia="Calibri" w:hAnsi="Courier" w:cstheme="majorHAnsi"/>
-          <w:sz w:val="16"/>
-          <w:szCs w:val="16"/>
-        </w:rPr>
-        <w:t>agent</w:t>
-      </w:r>
-      <w:proofErr w:type="spellEnd"/>
-      <w:r>
-        <w:rPr>
-          <w:rFonts w:ascii="Courier" w:eastAsia="Calibri" w:hAnsi="Courier" w:cstheme="majorHAnsi"/>
-          <w:sz w:val="16"/>
-          <w:szCs w:val="16"/>
-        </w:rPr>
-        <w:t>(</w:t>
-      </w:r>
-      <w:proofErr w:type="gramEnd"/>
-      <w:r>
-        <w:rPr>
-          <w:rFonts w:ascii="Courier" w:eastAsia="Calibri" w:hAnsi="Courier" w:cstheme="majorHAnsi"/>
-          <w:sz w:val="16"/>
-          <w:szCs w:val="16"/>
-        </w:rPr>
-        <w:t>)</w:t>
+      <w:r>
+        <w:rPr>
+          <w:rFonts w:ascii="Courier" w:eastAsia="Calibri" w:hAnsi="Courier" w:cstheme="majorHAnsi"/>
+          <w:sz w:val="16"/>
+          <w:szCs w:val="16"/>
+        </w:rPr>
+        <w:t>agent.run_agent()</w:t>
       </w:r>
     </w:p>
     <w:p>
@@ -3750,8 +2545,6 @@
         </w:rPr>
         <w:t>on one side of it</w:t>
       </w:r>
-      <w:bookmarkStart w:id="0" w:name="_GoBack"/>
-      <w:bookmarkEnd w:id="0"/>
       <w:r>
         <w:rPr>
           <w:rFonts w:asciiTheme="majorHAnsi" w:eastAsia="Calibri" w:hAnsiTheme="majorHAnsi" w:cstheme="majorHAnsi"/>
@@ -4511,47 +3304,7 @@
             <w:sz w:val="16"/>
             <w:szCs w:val="16"/>
           </w:rPr>
-          <w:t>Creative Commons Attribution-</w:t>
-        </w:r>
-        <w:proofErr w:type="spellStart"/>
-        <w:r>
-          <w:rPr>
-            <w:rFonts w:ascii="Calibri" w:eastAsia="Calibri" w:hAnsi="Calibri" w:cs="Calibri"/>
-            <w:color w:val="049CCF"/>
-            <w:sz w:val="16"/>
-            <w:szCs w:val="16"/>
-          </w:rPr>
-          <w:t>NonCommercial</w:t>
-        </w:r>
-        <w:proofErr w:type="spellEnd"/>
-        <w:r>
-          <w:rPr>
-            <w:rFonts w:ascii="Calibri" w:eastAsia="Calibri" w:hAnsi="Calibri" w:cs="Calibri"/>
-            <w:color w:val="049CCF"/>
-            <w:sz w:val="16"/>
-            <w:szCs w:val="16"/>
-          </w:rPr>
-          <w:t>-</w:t>
-        </w:r>
-        <w:proofErr w:type="spellStart"/>
-        <w:r>
-          <w:rPr>
-            <w:rFonts w:ascii="Calibri" w:eastAsia="Calibri" w:hAnsi="Calibri" w:cs="Calibri"/>
-            <w:color w:val="049CCF"/>
-            <w:sz w:val="16"/>
-            <w:szCs w:val="16"/>
-          </w:rPr>
-          <w:t>ShareAlike</w:t>
-        </w:r>
-        <w:proofErr w:type="spellEnd"/>
-        <w:r>
-          <w:rPr>
-            <w:rFonts w:ascii="Calibri" w:eastAsia="Calibri" w:hAnsi="Calibri" w:cs="Calibri"/>
-            <w:color w:val="049CCF"/>
-            <w:sz w:val="16"/>
-            <w:szCs w:val="16"/>
-          </w:rPr>
-          <w:t xml:space="preserve"> 4.0 International License</w:t>
+          <w:t>Creative Commons Attribution-NonCommercial-ShareAlike 4.0 International License</w:t>
         </w:r>
       </w:hyperlink>
       <w:r>

</xml_diff>